<commit_message>
Altered code for authorisation (blocked_tokens)
</commit_message>
<xml_diff>
--- a/Technical documentation V1.docx
+++ b/Technical documentation V1.docx
@@ -224,7 +224,19 @@
         <w:rPr>
           <w:lang w:val="en-US"/>
         </w:rPr>
-        <w:t xml:space="preserve">/app/ </w:t>
+        <w:t>/app/</w:t>
+      </w:r>
+      <w:r>
+        <w:rPr>
+          <w:lang w:val="en-US"/>
+        </w:rPr>
+        <w:t>import</w:t>
+      </w:r>
+      <w:r>
+        <w:rPr>
+          <w:lang w:val="en-US"/>
+        </w:rPr>
+        <w:t xml:space="preserve"> </w:t>
       </w:r>
       <w:proofErr w:type="spellStart"/>
       <w:r>
@@ -704,6 +716,1329 @@
     </w:p>
     <w:p>
       <w:pPr>
+        <w:pStyle w:val="Kop2"/>
+        <w:rPr>
+          <w:lang w:val="en-US"/>
+        </w:rPr>
+      </w:pPr>
+      <w:r>
+        <w:rPr>
+          <w:lang w:val="en-US"/>
+        </w:rPr>
+        <w:t>Revoking tokens</w:t>
+      </w:r>
+    </w:p>
+    <w:p>
+      <w:pPr>
+        <w:rPr>
+          <w:lang w:val="en-US"/>
+        </w:rPr>
+      </w:pPr>
+      <w:r>
+        <w:rPr>
+          <w:lang w:val="en-US"/>
+        </w:rPr>
+        <w:t>If you want additional security, you can extend the payload with a unique ID. In the configuration file, you can add an additional entry ‘</w:t>
+      </w:r>
+      <w:proofErr w:type="spellStart"/>
+      <w:r>
+        <w:rPr>
+          <w:lang w:val="en-US"/>
+        </w:rPr>
+        <w:t>blocked_tokens</w:t>
+      </w:r>
+      <w:proofErr w:type="spellEnd"/>
+      <w:r>
+        <w:rPr>
+          <w:lang w:val="en-US"/>
+        </w:rPr>
+        <w:t>’ (array) where you can enter the revoked IDs. An old, revoked JWT cannot be used to retrieve data. Be aware that you must provide a new JWT to the retrieving party before you revoke the ID.</w:t>
+      </w:r>
+    </w:p>
+    <w:p>
+      <w:pPr>
+        <w:shd w:val="clear" w:color="auto" w:fill="1F1F1F"/>
+        <w:spacing w:after="0" w:line="285" w:lineRule="atLeast"/>
+        <w:rPr>
+          <w:rFonts w:ascii="Consolas" w:eastAsia="Times New Roman" w:hAnsi="Consolas" w:cs="Times New Roman"/>
+          <w:color w:val="CCCCCC"/>
+          <w:kern w:val="0"/>
+          <w:sz w:val="21"/>
+          <w:szCs w:val="21"/>
+          <w:lang w:eastAsia="nl-NL"/>
+          <w14:ligatures w14:val="none"/>
+        </w:rPr>
+      </w:pPr>
+      <w:r>
+        <w:rPr>
+          <w:rFonts w:ascii="Consolas" w:eastAsia="Times New Roman" w:hAnsi="Consolas" w:cs="Times New Roman"/>
+          <w:color w:val="CCCCCC"/>
+          <w:kern w:val="0"/>
+          <w:sz w:val="21"/>
+          <w:szCs w:val="21"/>
+          <w:lang w:eastAsia="nl-NL"/>
+          <w14:ligatures w14:val="none"/>
+        </w:rPr>
+        <w:t>{</w:t>
+      </w:r>
+    </w:p>
+    <w:p>
+      <w:pPr>
+        <w:shd w:val="clear" w:color="auto" w:fill="1F1F1F"/>
+        <w:spacing w:after="0" w:line="285" w:lineRule="atLeast"/>
+        <w:rPr>
+          <w:rFonts w:ascii="Consolas" w:eastAsia="Times New Roman" w:hAnsi="Consolas" w:cs="Times New Roman"/>
+          <w:color w:val="CCCCCC"/>
+          <w:kern w:val="0"/>
+          <w:sz w:val="21"/>
+          <w:szCs w:val="21"/>
+          <w:lang w:eastAsia="nl-NL"/>
+          <w14:ligatures w14:val="none"/>
+        </w:rPr>
+      </w:pPr>
+      <w:r>
+        <w:rPr>
+          <w:rFonts w:ascii="Consolas" w:eastAsia="Times New Roman" w:hAnsi="Consolas" w:cs="Times New Roman"/>
+          <w:color w:val="CCCCCC"/>
+          <w:kern w:val="0"/>
+          <w:sz w:val="21"/>
+          <w:szCs w:val="21"/>
+          <w:lang w:eastAsia="nl-NL"/>
+          <w14:ligatures w14:val="none"/>
+        </w:rPr>
+        <w:t xml:space="preserve">    </w:t>
+      </w:r>
+      <w:r>
+        <w:rPr>
+          <w:rFonts w:ascii="Consolas" w:eastAsia="Times New Roman" w:hAnsi="Consolas" w:cs="Times New Roman"/>
+          <w:color w:val="9CDCFE"/>
+          <w:kern w:val="0"/>
+          <w:sz w:val="21"/>
+          <w:szCs w:val="21"/>
+          <w:lang w:eastAsia="nl-NL"/>
+          <w14:ligatures w14:val="none"/>
+        </w:rPr>
+        <w:t>"</w:t>
+      </w:r>
+      <w:proofErr w:type="spellStart"/>
+      <w:r>
+        <w:rPr>
+          <w:rFonts w:ascii="Consolas" w:eastAsia="Times New Roman" w:hAnsi="Consolas" w:cs="Times New Roman"/>
+          <w:color w:val="9CDCFE"/>
+          <w:kern w:val="0"/>
+          <w:sz w:val="21"/>
+          <w:szCs w:val="21"/>
+          <w:lang w:eastAsia="nl-NL"/>
+          <w14:ligatures w14:val="none"/>
+        </w:rPr>
+        <w:t>jwt_secret</w:t>
+      </w:r>
+      <w:proofErr w:type="spellEnd"/>
+      <w:r>
+        <w:rPr>
+          <w:rFonts w:ascii="Consolas" w:eastAsia="Times New Roman" w:hAnsi="Consolas" w:cs="Times New Roman"/>
+          <w:color w:val="9CDCFE"/>
+          <w:kern w:val="0"/>
+          <w:sz w:val="21"/>
+          <w:szCs w:val="21"/>
+          <w:lang w:eastAsia="nl-NL"/>
+          <w14:ligatures w14:val="none"/>
+        </w:rPr>
+        <w:t>"</w:t>
+      </w:r>
+      <w:r>
+        <w:rPr>
+          <w:rFonts w:ascii="Consolas" w:eastAsia="Times New Roman" w:hAnsi="Consolas" w:cs="Times New Roman"/>
+          <w:color w:val="CCCCCC"/>
+          <w:kern w:val="0"/>
+          <w:sz w:val="21"/>
+          <w:szCs w:val="21"/>
+          <w:lang w:eastAsia="nl-NL"/>
+          <w14:ligatures w14:val="none"/>
+        </w:rPr>
+        <w:t xml:space="preserve">: </w:t>
+      </w:r>
+      <w:r>
+        <w:rPr>
+          <w:rFonts w:ascii="Consolas" w:eastAsia="Times New Roman" w:hAnsi="Consolas" w:cs="Times New Roman"/>
+          <w:color w:val="CE9178"/>
+          <w:kern w:val="0"/>
+          <w:sz w:val="21"/>
+          <w:szCs w:val="21"/>
+          <w:lang w:eastAsia="nl-NL"/>
+          <w14:ligatures w14:val="none"/>
+        </w:rPr>
+        <w:t>"</w:t>
+      </w:r>
+      <w:proofErr w:type="spellStart"/>
+      <w:r>
+        <w:rPr>
+          <w:rFonts w:ascii="Consolas" w:eastAsia="Times New Roman" w:hAnsi="Consolas" w:cs="Times New Roman"/>
+          <w:color w:val="CE9178"/>
+          <w:kern w:val="0"/>
+          <w:sz w:val="21"/>
+          <w:szCs w:val="21"/>
+          <w:lang w:eastAsia="nl-NL"/>
+          <w14:ligatures w14:val="none"/>
+        </w:rPr>
+        <w:t>vianova</w:t>
+      </w:r>
+      <w:proofErr w:type="spellEnd"/>
+      <w:r>
+        <w:rPr>
+          <w:rFonts w:ascii="Consolas" w:eastAsia="Times New Roman" w:hAnsi="Consolas" w:cs="Times New Roman"/>
+          <w:color w:val="CE9178"/>
+          <w:kern w:val="0"/>
+          <w:sz w:val="21"/>
+          <w:szCs w:val="21"/>
+          <w:lang w:eastAsia="nl-NL"/>
+          <w14:ligatures w14:val="none"/>
+        </w:rPr>
+        <w:t>"</w:t>
+      </w:r>
+      <w:r>
+        <w:rPr>
+          <w:rFonts w:ascii="Consolas" w:eastAsia="Times New Roman" w:hAnsi="Consolas" w:cs="Times New Roman"/>
+          <w:color w:val="CCCCCC"/>
+          <w:kern w:val="0"/>
+          <w:sz w:val="21"/>
+          <w:szCs w:val="21"/>
+          <w:lang w:eastAsia="nl-NL"/>
+          <w14:ligatures w14:val="none"/>
+        </w:rPr>
+        <w:t>,</w:t>
+      </w:r>
+    </w:p>
+    <w:p>
+      <w:pPr>
+        <w:shd w:val="clear" w:color="auto" w:fill="1F1F1F"/>
+        <w:spacing w:after="0" w:line="285" w:lineRule="atLeast"/>
+        <w:rPr>
+          <w:rFonts w:ascii="Consolas" w:eastAsia="Times New Roman" w:hAnsi="Consolas" w:cs="Times New Roman"/>
+          <w:color w:val="CCCCCC"/>
+          <w:kern w:val="0"/>
+          <w:sz w:val="21"/>
+          <w:szCs w:val="21"/>
+          <w:lang w:eastAsia="nl-NL"/>
+          <w14:ligatures w14:val="none"/>
+        </w:rPr>
+      </w:pPr>
+      <w:r>
+        <w:rPr>
+          <w:rFonts w:ascii="Consolas" w:eastAsia="Times New Roman" w:hAnsi="Consolas" w:cs="Times New Roman"/>
+          <w:color w:val="CCCCCC"/>
+          <w:kern w:val="0"/>
+          <w:sz w:val="21"/>
+          <w:szCs w:val="21"/>
+          <w:lang w:eastAsia="nl-NL"/>
+          <w14:ligatures w14:val="none"/>
+        </w:rPr>
+        <w:t xml:space="preserve">    </w:t>
+      </w:r>
+      <w:r>
+        <w:rPr>
+          <w:rFonts w:ascii="Consolas" w:eastAsia="Times New Roman" w:hAnsi="Consolas" w:cs="Times New Roman"/>
+          <w:color w:val="9CDCFE"/>
+          <w:kern w:val="0"/>
+          <w:sz w:val="21"/>
+          <w:szCs w:val="21"/>
+          <w:lang w:eastAsia="nl-NL"/>
+          <w14:ligatures w14:val="none"/>
+        </w:rPr>
+        <w:t>"</w:t>
+      </w:r>
+      <w:proofErr w:type="spellStart"/>
+      <w:r>
+        <w:rPr>
+          <w:rFonts w:ascii="Consolas" w:eastAsia="Times New Roman" w:hAnsi="Consolas" w:cs="Times New Roman"/>
+          <w:color w:val="9CDCFE"/>
+          <w:kern w:val="0"/>
+          <w:sz w:val="21"/>
+          <w:szCs w:val="21"/>
+          <w:lang w:eastAsia="nl-NL"/>
+          <w14:ligatures w14:val="none"/>
+        </w:rPr>
+        <w:t>allowed_tokens</w:t>
+      </w:r>
+      <w:proofErr w:type="spellEnd"/>
+      <w:r>
+        <w:rPr>
+          <w:rFonts w:ascii="Consolas" w:eastAsia="Times New Roman" w:hAnsi="Consolas" w:cs="Times New Roman"/>
+          <w:color w:val="9CDCFE"/>
+          <w:kern w:val="0"/>
+          <w:sz w:val="21"/>
+          <w:szCs w:val="21"/>
+          <w:lang w:eastAsia="nl-NL"/>
+          <w14:ligatures w14:val="none"/>
+        </w:rPr>
+        <w:t>"</w:t>
+      </w:r>
+      <w:r>
+        <w:rPr>
+          <w:rFonts w:ascii="Consolas" w:eastAsia="Times New Roman" w:hAnsi="Consolas" w:cs="Times New Roman"/>
+          <w:color w:val="CCCCCC"/>
+          <w:kern w:val="0"/>
+          <w:sz w:val="21"/>
+          <w:szCs w:val="21"/>
+          <w:lang w:eastAsia="nl-NL"/>
+          <w14:ligatures w14:val="none"/>
+        </w:rPr>
+        <w:t>: [</w:t>
+      </w:r>
+      <w:r>
+        <w:rPr>
+          <w:rFonts w:ascii="Consolas" w:eastAsia="Times New Roman" w:hAnsi="Consolas" w:cs="Times New Roman"/>
+          <w:color w:val="CE9178"/>
+          <w:kern w:val="0"/>
+          <w:sz w:val="21"/>
+          <w:szCs w:val="21"/>
+          <w:lang w:eastAsia="nl-NL"/>
+          <w14:ligatures w14:val="none"/>
+        </w:rPr>
+        <w:t>"Vianova"</w:t>
+      </w:r>
+      <w:r>
+        <w:rPr>
+          <w:rFonts w:ascii="Consolas" w:eastAsia="Times New Roman" w:hAnsi="Consolas" w:cs="Times New Roman"/>
+          <w:color w:val="CCCCCC"/>
+          <w:kern w:val="0"/>
+          <w:sz w:val="21"/>
+          <w:szCs w:val="21"/>
+          <w:lang w:eastAsia="nl-NL"/>
+          <w14:ligatures w14:val="none"/>
+        </w:rPr>
+        <w:t xml:space="preserve">, </w:t>
+      </w:r>
+      <w:r>
+        <w:rPr>
+          <w:rFonts w:ascii="Consolas" w:eastAsia="Times New Roman" w:hAnsi="Consolas" w:cs="Times New Roman"/>
+          <w:color w:val="CE9178"/>
+          <w:kern w:val="0"/>
+          <w:sz w:val="21"/>
+          <w:szCs w:val="21"/>
+          <w:lang w:eastAsia="nl-NL"/>
+          <w14:ligatures w14:val="none"/>
+        </w:rPr>
+        <w:t>"</w:t>
+      </w:r>
+      <w:proofErr w:type="spellStart"/>
+      <w:r>
+        <w:rPr>
+          <w:rFonts w:ascii="Consolas" w:eastAsia="Times New Roman" w:hAnsi="Consolas" w:cs="Times New Roman"/>
+          <w:color w:val="CE9178"/>
+          <w:kern w:val="0"/>
+          <w:sz w:val="21"/>
+          <w:szCs w:val="21"/>
+          <w:lang w:eastAsia="nl-NL"/>
+          <w14:ligatures w14:val="none"/>
+        </w:rPr>
+        <w:t>markelo</w:t>
+      </w:r>
+      <w:proofErr w:type="spellEnd"/>
+      <w:r>
+        <w:rPr>
+          <w:rFonts w:ascii="Consolas" w:eastAsia="Times New Roman" w:hAnsi="Consolas" w:cs="Times New Roman"/>
+          <w:color w:val="CE9178"/>
+          <w:kern w:val="0"/>
+          <w:sz w:val="21"/>
+          <w:szCs w:val="21"/>
+          <w:lang w:eastAsia="nl-NL"/>
+          <w14:ligatures w14:val="none"/>
+        </w:rPr>
+        <w:t>"</w:t>
+      </w:r>
+      <w:r>
+        <w:rPr>
+          <w:rFonts w:ascii="Consolas" w:eastAsia="Times New Roman" w:hAnsi="Consolas" w:cs="Times New Roman"/>
+          <w:color w:val="CCCCCC"/>
+          <w:kern w:val="0"/>
+          <w:sz w:val="21"/>
+          <w:szCs w:val="21"/>
+          <w:lang w:eastAsia="nl-NL"/>
+          <w14:ligatures w14:val="none"/>
+        </w:rPr>
+        <w:t>],</w:t>
+      </w:r>
+    </w:p>
+    <w:p>
+      <w:pPr>
+        <w:shd w:val="clear" w:color="auto" w:fill="1F1F1F"/>
+        <w:spacing w:after="0" w:line="285" w:lineRule="atLeast"/>
+        <w:rPr>
+          <w:rFonts w:ascii="Consolas" w:eastAsia="Times New Roman" w:hAnsi="Consolas" w:cs="Times New Roman"/>
+          <w:color w:val="9CDCFE"/>
+          <w:kern w:val="0"/>
+          <w:sz w:val="21"/>
+          <w:szCs w:val="21"/>
+          <w:highlight w:val="darkMagenta"/>
+          <w:lang w:eastAsia="nl-NL"/>
+          <w14:ligatures w14:val="none"/>
+        </w:rPr>
+      </w:pPr>
+      <w:r>
+        <w:rPr>
+          <w:rFonts w:ascii="Consolas" w:eastAsia="Times New Roman" w:hAnsi="Consolas" w:cs="Times New Roman"/>
+          <w:color w:val="CCCCCC"/>
+          <w:kern w:val="0"/>
+          <w:sz w:val="21"/>
+          <w:szCs w:val="21"/>
+          <w:lang w:eastAsia="nl-NL"/>
+          <w14:ligatures w14:val="none"/>
+        </w:rPr>
+        <w:t xml:space="preserve">    </w:t>
+      </w:r>
+      <w:r>
+        <w:rPr>
+          <w:rFonts w:ascii="Consolas" w:eastAsia="Times New Roman" w:hAnsi="Consolas" w:cs="Times New Roman"/>
+          <w:color w:val="9CDCFE"/>
+          <w:kern w:val="0"/>
+          <w:sz w:val="21"/>
+          <w:szCs w:val="21"/>
+          <w:highlight w:val="darkMagenta"/>
+          <w:lang w:eastAsia="nl-NL"/>
+          <w14:ligatures w14:val="none"/>
+        </w:rPr>
+        <w:t>"</w:t>
+      </w:r>
+      <w:proofErr w:type="spellStart"/>
+      <w:r>
+        <w:rPr>
+          <w:rFonts w:ascii="Consolas" w:eastAsia="Times New Roman" w:hAnsi="Consolas" w:cs="Times New Roman"/>
+          <w:color w:val="9CDCFE"/>
+          <w:kern w:val="0"/>
+          <w:sz w:val="21"/>
+          <w:szCs w:val="21"/>
+          <w:highlight w:val="darkMagenta"/>
+          <w:lang w:eastAsia="nl-NL"/>
+          <w14:ligatures w14:val="none"/>
+        </w:rPr>
+        <w:t>blocked_tokens</w:t>
+      </w:r>
+      <w:proofErr w:type="spellEnd"/>
+      <w:r>
+        <w:rPr>
+          <w:rFonts w:ascii="Consolas" w:eastAsia="Times New Roman" w:hAnsi="Consolas" w:cs="Times New Roman"/>
+          <w:color w:val="9CDCFE"/>
+          <w:kern w:val="0"/>
+          <w:sz w:val="21"/>
+          <w:szCs w:val="21"/>
+          <w:highlight w:val="darkMagenta"/>
+          <w:lang w:eastAsia="nl-NL"/>
+          <w14:ligatures w14:val="none"/>
+        </w:rPr>
+        <w:t>": ["</w:t>
+      </w:r>
+      <w:r>
+        <w:rPr>
+          <w:rFonts w:ascii="Consolas" w:eastAsia="Times New Roman" w:hAnsi="Consolas" w:cs="Times New Roman"/>
+          <w:color w:val="9CDCFE"/>
+          <w:kern w:val="0"/>
+          <w:sz w:val="21"/>
+          <w:szCs w:val="21"/>
+          <w:highlight w:val="darkMagenta"/>
+          <w:lang w:eastAsia="nl-NL"/>
+          <w14:ligatures w14:val="none"/>
+        </w:rPr>
+        <w:t>23</w:t>
+      </w:r>
+      <w:r>
+        <w:rPr>
+          <w:rFonts w:ascii="Consolas" w:eastAsia="Times New Roman" w:hAnsi="Consolas" w:cs="Times New Roman"/>
+          <w:color w:val="9CDCFE"/>
+          <w:kern w:val="0"/>
+          <w:sz w:val="21"/>
+          <w:szCs w:val="21"/>
+          <w:highlight w:val="darkMagenta"/>
+          <w:lang w:eastAsia="nl-NL"/>
+          <w14:ligatures w14:val="none"/>
+        </w:rPr>
+        <w:t>"</w:t>
+      </w:r>
+      <w:r>
+        <w:rPr>
+          <w:rFonts w:ascii="Consolas" w:eastAsia="Times New Roman" w:hAnsi="Consolas" w:cs="Times New Roman"/>
+          <w:color w:val="9CDCFE"/>
+          <w:kern w:val="0"/>
+          <w:sz w:val="21"/>
+          <w:szCs w:val="21"/>
+          <w:highlight w:val="darkMagenta"/>
+          <w:lang w:eastAsia="nl-NL"/>
+          <w14:ligatures w14:val="none"/>
+        </w:rPr>
+        <w:t>,</w:t>
+      </w:r>
+      <w:r>
+        <w:rPr>
+          <w:rFonts w:ascii="Consolas" w:eastAsia="Times New Roman" w:hAnsi="Consolas" w:cs="Times New Roman"/>
+          <w:color w:val="9CDCFE"/>
+          <w:kern w:val="0"/>
+          <w:sz w:val="21"/>
+          <w:szCs w:val="21"/>
+          <w:highlight w:val="darkMagenta"/>
+          <w:lang w:eastAsia="nl-NL"/>
+          <w14:ligatures w14:val="none"/>
+        </w:rPr>
+        <w:t>"</w:t>
+      </w:r>
+      <w:r>
+        <w:rPr>
+          <w:rFonts w:ascii="Consolas" w:eastAsia="Times New Roman" w:hAnsi="Consolas" w:cs="Times New Roman"/>
+          <w:color w:val="9CDCFE"/>
+          <w:kern w:val="0"/>
+          <w:sz w:val="21"/>
+          <w:szCs w:val="21"/>
+          <w:highlight w:val="darkMagenta"/>
+          <w:lang w:eastAsia="nl-NL"/>
+          <w14:ligatures w14:val="none"/>
+        </w:rPr>
+        <w:t>33</w:t>
+      </w:r>
+      <w:r>
+        <w:rPr>
+          <w:rFonts w:ascii="Consolas" w:eastAsia="Times New Roman" w:hAnsi="Consolas" w:cs="Times New Roman"/>
+          <w:color w:val="9CDCFE"/>
+          <w:kern w:val="0"/>
+          <w:sz w:val="21"/>
+          <w:szCs w:val="21"/>
+          <w:highlight w:val="darkMagenta"/>
+          <w:lang w:eastAsia="nl-NL"/>
+          <w14:ligatures w14:val="none"/>
+        </w:rPr>
+        <w:t>"</w:t>
+      </w:r>
+      <w:r>
+        <w:rPr>
+          <w:rFonts w:ascii="Consolas" w:eastAsia="Times New Roman" w:hAnsi="Consolas" w:cs="Times New Roman"/>
+          <w:color w:val="9CDCFE"/>
+          <w:kern w:val="0"/>
+          <w:sz w:val="21"/>
+          <w:szCs w:val="21"/>
+          <w:highlight w:val="darkMagenta"/>
+          <w:lang w:eastAsia="nl-NL"/>
+          <w14:ligatures w14:val="none"/>
+        </w:rPr>
+        <w:t>,</w:t>
+      </w:r>
+      <w:r>
+        <w:rPr>
+          <w:rFonts w:ascii="Consolas" w:eastAsia="Times New Roman" w:hAnsi="Consolas" w:cs="Times New Roman"/>
+          <w:color w:val="9CDCFE"/>
+          <w:kern w:val="0"/>
+          <w:sz w:val="21"/>
+          <w:szCs w:val="21"/>
+          <w:highlight w:val="darkMagenta"/>
+          <w:lang w:eastAsia="nl-NL"/>
+          <w14:ligatures w14:val="none"/>
+        </w:rPr>
+        <w:t>"</w:t>
+      </w:r>
+      <w:r>
+        <w:rPr>
+          <w:rFonts w:ascii="Consolas" w:eastAsia="Times New Roman" w:hAnsi="Consolas" w:cs="Times New Roman"/>
+          <w:color w:val="9CDCFE"/>
+          <w:kern w:val="0"/>
+          <w:sz w:val="21"/>
+          <w:szCs w:val="21"/>
+          <w:highlight w:val="darkMagenta"/>
+          <w:lang w:eastAsia="nl-NL"/>
+          <w14:ligatures w14:val="none"/>
+        </w:rPr>
+        <w:t>1</w:t>
+      </w:r>
+      <w:r>
+        <w:rPr>
+          <w:rFonts w:ascii="Consolas" w:eastAsia="Times New Roman" w:hAnsi="Consolas" w:cs="Times New Roman"/>
+          <w:color w:val="9CDCFE"/>
+          <w:kern w:val="0"/>
+          <w:sz w:val="21"/>
+          <w:szCs w:val="21"/>
+          <w:highlight w:val="darkMagenta"/>
+          <w:lang w:eastAsia="nl-NL"/>
+          <w14:ligatures w14:val="none"/>
+        </w:rPr>
+        <w:t>"],</w:t>
+      </w:r>
+    </w:p>
+    <w:p>
+      <w:pPr>
+        <w:shd w:val="clear" w:color="auto" w:fill="1F1F1F"/>
+        <w:spacing w:after="0" w:line="285" w:lineRule="atLeast"/>
+        <w:rPr>
+          <w:rFonts w:ascii="Consolas" w:eastAsia="Times New Roman" w:hAnsi="Consolas" w:cs="Times New Roman"/>
+          <w:color w:val="CCCCCC"/>
+          <w:kern w:val="0"/>
+          <w:sz w:val="21"/>
+          <w:szCs w:val="21"/>
+          <w:lang w:eastAsia="nl-NL"/>
+          <w14:ligatures w14:val="none"/>
+        </w:rPr>
+      </w:pPr>
+      <w:r>
+        <w:rPr>
+          <w:rFonts w:ascii="Consolas" w:eastAsia="Times New Roman" w:hAnsi="Consolas" w:cs="Times New Roman"/>
+          <w:color w:val="CCCCCC"/>
+          <w:kern w:val="0"/>
+          <w:sz w:val="21"/>
+          <w:szCs w:val="21"/>
+          <w:lang w:eastAsia="nl-NL"/>
+          <w14:ligatures w14:val="none"/>
+        </w:rPr>
+        <w:t xml:space="preserve">    </w:t>
+      </w:r>
+      <w:r>
+        <w:rPr>
+          <w:rFonts w:ascii="Consolas" w:eastAsia="Times New Roman" w:hAnsi="Consolas" w:cs="Times New Roman"/>
+          <w:color w:val="9CDCFE"/>
+          <w:kern w:val="0"/>
+          <w:sz w:val="21"/>
+          <w:szCs w:val="21"/>
+          <w:lang w:eastAsia="nl-NL"/>
+          <w14:ligatures w14:val="none"/>
+        </w:rPr>
+        <w:t>"</w:t>
+      </w:r>
+      <w:proofErr w:type="spellStart"/>
+      <w:r>
+        <w:rPr>
+          <w:rFonts w:ascii="Consolas" w:eastAsia="Times New Roman" w:hAnsi="Consolas" w:cs="Times New Roman"/>
+          <w:color w:val="9CDCFE"/>
+          <w:kern w:val="0"/>
+          <w:sz w:val="21"/>
+          <w:szCs w:val="21"/>
+          <w:lang w:eastAsia="nl-NL"/>
+          <w14:ligatures w14:val="none"/>
+        </w:rPr>
+        <w:t>filename_vehicles</w:t>
+      </w:r>
+      <w:proofErr w:type="spellEnd"/>
+      <w:r>
+        <w:rPr>
+          <w:rFonts w:ascii="Consolas" w:eastAsia="Times New Roman" w:hAnsi="Consolas" w:cs="Times New Roman"/>
+          <w:color w:val="9CDCFE"/>
+          <w:kern w:val="0"/>
+          <w:sz w:val="21"/>
+          <w:szCs w:val="21"/>
+          <w:lang w:eastAsia="nl-NL"/>
+          <w14:ligatures w14:val="none"/>
+        </w:rPr>
+        <w:t>"</w:t>
+      </w:r>
+      <w:r>
+        <w:rPr>
+          <w:rFonts w:ascii="Consolas" w:eastAsia="Times New Roman" w:hAnsi="Consolas" w:cs="Times New Roman"/>
+          <w:color w:val="CCCCCC"/>
+          <w:kern w:val="0"/>
+          <w:sz w:val="21"/>
+          <w:szCs w:val="21"/>
+          <w:lang w:eastAsia="nl-NL"/>
+          <w14:ligatures w14:val="none"/>
+        </w:rPr>
+        <w:t xml:space="preserve">: </w:t>
+      </w:r>
+      <w:r>
+        <w:rPr>
+          <w:rFonts w:ascii="Consolas" w:eastAsia="Times New Roman" w:hAnsi="Consolas" w:cs="Times New Roman"/>
+          <w:color w:val="CE9178"/>
+          <w:kern w:val="0"/>
+          <w:sz w:val="21"/>
+          <w:szCs w:val="21"/>
+          <w:lang w:eastAsia="nl-NL"/>
+          <w14:ligatures w14:val="none"/>
+        </w:rPr>
+        <w:t>"./import/vehicles.csv"</w:t>
+      </w:r>
+      <w:r>
+        <w:rPr>
+          <w:rFonts w:ascii="Consolas" w:eastAsia="Times New Roman" w:hAnsi="Consolas" w:cs="Times New Roman"/>
+          <w:color w:val="CCCCCC"/>
+          <w:kern w:val="0"/>
+          <w:sz w:val="21"/>
+          <w:szCs w:val="21"/>
+          <w:lang w:eastAsia="nl-NL"/>
+          <w14:ligatures w14:val="none"/>
+        </w:rPr>
+        <w:t>,</w:t>
+      </w:r>
+    </w:p>
+    <w:p>
+      <w:pPr>
+        <w:shd w:val="clear" w:color="auto" w:fill="1F1F1F"/>
+        <w:spacing w:after="0" w:line="285" w:lineRule="atLeast"/>
+        <w:rPr>
+          <w:rFonts w:ascii="Consolas" w:eastAsia="Times New Roman" w:hAnsi="Consolas" w:cs="Times New Roman"/>
+          <w:color w:val="CCCCCC"/>
+          <w:kern w:val="0"/>
+          <w:sz w:val="21"/>
+          <w:szCs w:val="21"/>
+          <w:lang w:eastAsia="nl-NL"/>
+          <w14:ligatures w14:val="none"/>
+        </w:rPr>
+      </w:pPr>
+      <w:r>
+        <w:rPr>
+          <w:rFonts w:ascii="Consolas" w:eastAsia="Times New Roman" w:hAnsi="Consolas" w:cs="Times New Roman"/>
+          <w:color w:val="CCCCCC"/>
+          <w:kern w:val="0"/>
+          <w:sz w:val="21"/>
+          <w:szCs w:val="21"/>
+          <w:lang w:eastAsia="nl-NL"/>
+          <w14:ligatures w14:val="none"/>
+        </w:rPr>
+        <w:t xml:space="preserve">    </w:t>
+      </w:r>
+      <w:r>
+        <w:rPr>
+          <w:rFonts w:ascii="Consolas" w:eastAsia="Times New Roman" w:hAnsi="Consolas" w:cs="Times New Roman"/>
+          <w:color w:val="9CDCFE"/>
+          <w:kern w:val="0"/>
+          <w:sz w:val="21"/>
+          <w:szCs w:val="21"/>
+          <w:lang w:eastAsia="nl-NL"/>
+          <w14:ligatures w14:val="none"/>
+        </w:rPr>
+        <w:t>"</w:t>
+      </w:r>
+      <w:proofErr w:type="spellStart"/>
+      <w:r>
+        <w:rPr>
+          <w:rFonts w:ascii="Consolas" w:eastAsia="Times New Roman" w:hAnsi="Consolas" w:cs="Times New Roman"/>
+          <w:color w:val="9CDCFE"/>
+          <w:kern w:val="0"/>
+          <w:sz w:val="21"/>
+          <w:szCs w:val="21"/>
+          <w:lang w:eastAsia="nl-NL"/>
+          <w14:ligatures w14:val="none"/>
+        </w:rPr>
+        <w:t>filename_vehicle_status</w:t>
+      </w:r>
+      <w:proofErr w:type="spellEnd"/>
+      <w:r>
+        <w:rPr>
+          <w:rFonts w:ascii="Consolas" w:eastAsia="Times New Roman" w:hAnsi="Consolas" w:cs="Times New Roman"/>
+          <w:color w:val="9CDCFE"/>
+          <w:kern w:val="0"/>
+          <w:sz w:val="21"/>
+          <w:szCs w:val="21"/>
+          <w:lang w:eastAsia="nl-NL"/>
+          <w14:ligatures w14:val="none"/>
+        </w:rPr>
+        <w:t>"</w:t>
+      </w:r>
+      <w:r>
+        <w:rPr>
+          <w:rFonts w:ascii="Consolas" w:eastAsia="Times New Roman" w:hAnsi="Consolas" w:cs="Times New Roman"/>
+          <w:color w:val="CCCCCC"/>
+          <w:kern w:val="0"/>
+          <w:sz w:val="21"/>
+          <w:szCs w:val="21"/>
+          <w:lang w:eastAsia="nl-NL"/>
+          <w14:ligatures w14:val="none"/>
+        </w:rPr>
+        <w:t xml:space="preserve">: </w:t>
+      </w:r>
+      <w:r>
+        <w:rPr>
+          <w:rFonts w:ascii="Consolas" w:eastAsia="Times New Roman" w:hAnsi="Consolas" w:cs="Times New Roman"/>
+          <w:color w:val="CE9178"/>
+          <w:kern w:val="0"/>
+          <w:sz w:val="21"/>
+          <w:szCs w:val="21"/>
+          <w:lang w:eastAsia="nl-NL"/>
+          <w14:ligatures w14:val="none"/>
+        </w:rPr>
+        <w:t>"./import/vehicle_status.csv"</w:t>
+      </w:r>
+      <w:r>
+        <w:rPr>
+          <w:rFonts w:ascii="Consolas" w:eastAsia="Times New Roman" w:hAnsi="Consolas" w:cs="Times New Roman"/>
+          <w:color w:val="CCCCCC"/>
+          <w:kern w:val="0"/>
+          <w:sz w:val="21"/>
+          <w:szCs w:val="21"/>
+          <w:lang w:eastAsia="nl-NL"/>
+          <w14:ligatures w14:val="none"/>
+        </w:rPr>
+        <w:t>,</w:t>
+      </w:r>
+    </w:p>
+    <w:p>
+      <w:pPr>
+        <w:shd w:val="clear" w:color="auto" w:fill="1F1F1F"/>
+        <w:spacing w:after="0" w:line="285" w:lineRule="atLeast"/>
+        <w:rPr>
+          <w:rFonts w:ascii="Consolas" w:eastAsia="Times New Roman" w:hAnsi="Consolas" w:cs="Times New Roman"/>
+          <w:color w:val="CCCCCC"/>
+          <w:kern w:val="0"/>
+          <w:sz w:val="21"/>
+          <w:szCs w:val="21"/>
+          <w:lang w:eastAsia="nl-NL"/>
+          <w14:ligatures w14:val="none"/>
+        </w:rPr>
+      </w:pPr>
+      <w:r>
+        <w:rPr>
+          <w:rFonts w:ascii="Consolas" w:eastAsia="Times New Roman" w:hAnsi="Consolas" w:cs="Times New Roman"/>
+          <w:color w:val="CCCCCC"/>
+          <w:kern w:val="0"/>
+          <w:sz w:val="21"/>
+          <w:szCs w:val="21"/>
+          <w:lang w:eastAsia="nl-NL"/>
+          <w14:ligatures w14:val="none"/>
+        </w:rPr>
+        <w:t xml:space="preserve">    </w:t>
+      </w:r>
+      <w:r>
+        <w:rPr>
+          <w:rFonts w:ascii="Consolas" w:eastAsia="Times New Roman" w:hAnsi="Consolas" w:cs="Times New Roman"/>
+          <w:color w:val="9CDCFE"/>
+          <w:kern w:val="0"/>
+          <w:sz w:val="21"/>
+          <w:szCs w:val="21"/>
+          <w:lang w:eastAsia="nl-NL"/>
+          <w14:ligatures w14:val="none"/>
+        </w:rPr>
+        <w:t>"</w:t>
+      </w:r>
+      <w:proofErr w:type="spellStart"/>
+      <w:r>
+        <w:rPr>
+          <w:rFonts w:ascii="Consolas" w:eastAsia="Times New Roman" w:hAnsi="Consolas" w:cs="Times New Roman"/>
+          <w:color w:val="9CDCFE"/>
+          <w:kern w:val="0"/>
+          <w:sz w:val="21"/>
+          <w:szCs w:val="21"/>
+          <w:lang w:eastAsia="nl-NL"/>
+          <w14:ligatures w14:val="none"/>
+        </w:rPr>
+        <w:t>filenames_areas</w:t>
+      </w:r>
+      <w:proofErr w:type="spellEnd"/>
+      <w:r>
+        <w:rPr>
+          <w:rFonts w:ascii="Consolas" w:eastAsia="Times New Roman" w:hAnsi="Consolas" w:cs="Times New Roman"/>
+          <w:color w:val="9CDCFE"/>
+          <w:kern w:val="0"/>
+          <w:sz w:val="21"/>
+          <w:szCs w:val="21"/>
+          <w:lang w:eastAsia="nl-NL"/>
+          <w14:ligatures w14:val="none"/>
+        </w:rPr>
+        <w:t>"</w:t>
+      </w:r>
+      <w:r>
+        <w:rPr>
+          <w:rFonts w:ascii="Consolas" w:eastAsia="Times New Roman" w:hAnsi="Consolas" w:cs="Times New Roman"/>
+          <w:color w:val="CCCCCC"/>
+          <w:kern w:val="0"/>
+          <w:sz w:val="21"/>
+          <w:szCs w:val="21"/>
+          <w:lang w:eastAsia="nl-NL"/>
+          <w14:ligatures w14:val="none"/>
+        </w:rPr>
+        <w:t xml:space="preserve">: [{ </w:t>
+      </w:r>
+      <w:r>
+        <w:rPr>
+          <w:rFonts w:ascii="Consolas" w:eastAsia="Times New Roman" w:hAnsi="Consolas" w:cs="Times New Roman"/>
+          <w:color w:val="9CDCFE"/>
+          <w:kern w:val="0"/>
+          <w:sz w:val="21"/>
+          <w:szCs w:val="21"/>
+          <w:lang w:eastAsia="nl-NL"/>
+          <w14:ligatures w14:val="none"/>
+        </w:rPr>
+        <w:t>"</w:t>
+      </w:r>
+      <w:proofErr w:type="spellStart"/>
+      <w:r>
+        <w:rPr>
+          <w:rFonts w:ascii="Consolas" w:eastAsia="Times New Roman" w:hAnsi="Consolas" w:cs="Times New Roman"/>
+          <w:color w:val="9CDCFE"/>
+          <w:kern w:val="0"/>
+          <w:sz w:val="21"/>
+          <w:szCs w:val="21"/>
+          <w:lang w:eastAsia="nl-NL"/>
+          <w14:ligatures w14:val="none"/>
+        </w:rPr>
+        <w:t>municipality</w:t>
+      </w:r>
+      <w:proofErr w:type="spellEnd"/>
+      <w:r>
+        <w:rPr>
+          <w:rFonts w:ascii="Consolas" w:eastAsia="Times New Roman" w:hAnsi="Consolas" w:cs="Times New Roman"/>
+          <w:color w:val="9CDCFE"/>
+          <w:kern w:val="0"/>
+          <w:sz w:val="21"/>
+          <w:szCs w:val="21"/>
+          <w:lang w:eastAsia="nl-NL"/>
+          <w14:ligatures w14:val="none"/>
+        </w:rPr>
+        <w:t>"</w:t>
+      </w:r>
+      <w:r>
+        <w:rPr>
+          <w:rFonts w:ascii="Consolas" w:eastAsia="Times New Roman" w:hAnsi="Consolas" w:cs="Times New Roman"/>
+          <w:color w:val="CCCCCC"/>
+          <w:kern w:val="0"/>
+          <w:sz w:val="21"/>
+          <w:szCs w:val="21"/>
+          <w:lang w:eastAsia="nl-NL"/>
+          <w14:ligatures w14:val="none"/>
+        </w:rPr>
+        <w:t xml:space="preserve">: </w:t>
+      </w:r>
+      <w:r>
+        <w:rPr>
+          <w:rFonts w:ascii="Consolas" w:eastAsia="Times New Roman" w:hAnsi="Consolas" w:cs="Times New Roman"/>
+          <w:color w:val="CE9178"/>
+          <w:kern w:val="0"/>
+          <w:sz w:val="21"/>
+          <w:szCs w:val="21"/>
+          <w:lang w:eastAsia="nl-NL"/>
+          <w14:ligatures w14:val="none"/>
+        </w:rPr>
+        <w:t>"</w:t>
+      </w:r>
+      <w:proofErr w:type="spellStart"/>
+      <w:r>
+        <w:rPr>
+          <w:rFonts w:ascii="Consolas" w:eastAsia="Times New Roman" w:hAnsi="Consolas" w:cs="Times New Roman"/>
+          <w:color w:val="CE9178"/>
+          <w:kern w:val="0"/>
+          <w:sz w:val="21"/>
+          <w:szCs w:val="21"/>
+          <w:lang w:eastAsia="nl-NL"/>
+          <w14:ligatures w14:val="none"/>
+        </w:rPr>
+        <w:t>markelo</w:t>
+      </w:r>
+      <w:proofErr w:type="spellEnd"/>
+      <w:r>
+        <w:rPr>
+          <w:rFonts w:ascii="Consolas" w:eastAsia="Times New Roman" w:hAnsi="Consolas" w:cs="Times New Roman"/>
+          <w:color w:val="CE9178"/>
+          <w:kern w:val="0"/>
+          <w:sz w:val="21"/>
+          <w:szCs w:val="21"/>
+          <w:lang w:eastAsia="nl-NL"/>
+          <w14:ligatures w14:val="none"/>
+        </w:rPr>
+        <w:t>"</w:t>
+      </w:r>
+      <w:r>
+        <w:rPr>
+          <w:rFonts w:ascii="Consolas" w:eastAsia="Times New Roman" w:hAnsi="Consolas" w:cs="Times New Roman"/>
+          <w:color w:val="CCCCCC"/>
+          <w:kern w:val="0"/>
+          <w:sz w:val="21"/>
+          <w:szCs w:val="21"/>
+          <w:lang w:eastAsia="nl-NL"/>
+          <w14:ligatures w14:val="none"/>
+        </w:rPr>
+        <w:t xml:space="preserve">, </w:t>
+      </w:r>
+      <w:r>
+        <w:rPr>
+          <w:rFonts w:ascii="Consolas" w:eastAsia="Times New Roman" w:hAnsi="Consolas" w:cs="Times New Roman"/>
+          <w:color w:val="9CDCFE"/>
+          <w:kern w:val="0"/>
+          <w:sz w:val="21"/>
+          <w:szCs w:val="21"/>
+          <w:lang w:eastAsia="nl-NL"/>
+          <w14:ligatures w14:val="none"/>
+        </w:rPr>
+        <w:t>"file"</w:t>
+      </w:r>
+      <w:r>
+        <w:rPr>
+          <w:rFonts w:ascii="Consolas" w:eastAsia="Times New Roman" w:hAnsi="Consolas" w:cs="Times New Roman"/>
+          <w:color w:val="CCCCCC"/>
+          <w:kern w:val="0"/>
+          <w:sz w:val="21"/>
+          <w:szCs w:val="21"/>
+          <w:lang w:eastAsia="nl-NL"/>
+          <w14:ligatures w14:val="none"/>
+        </w:rPr>
+        <w:t xml:space="preserve">: </w:t>
+      </w:r>
+      <w:r>
+        <w:rPr>
+          <w:rFonts w:ascii="Consolas" w:eastAsia="Times New Roman" w:hAnsi="Consolas" w:cs="Times New Roman"/>
+          <w:color w:val="CE9178"/>
+          <w:kern w:val="0"/>
+          <w:sz w:val="21"/>
+          <w:szCs w:val="21"/>
+          <w:lang w:eastAsia="nl-NL"/>
+          <w14:ligatures w14:val="none"/>
+        </w:rPr>
+        <w:t>"./import/</w:t>
+      </w:r>
+      <w:proofErr w:type="spellStart"/>
+      <w:r>
+        <w:rPr>
+          <w:rFonts w:ascii="Consolas" w:eastAsia="Times New Roman" w:hAnsi="Consolas" w:cs="Times New Roman"/>
+          <w:color w:val="CE9178"/>
+          <w:kern w:val="0"/>
+          <w:sz w:val="21"/>
+          <w:szCs w:val="21"/>
+          <w:lang w:eastAsia="nl-NL"/>
+          <w14:ligatures w14:val="none"/>
+        </w:rPr>
+        <w:t>operational_area_markelo.geojson</w:t>
+      </w:r>
+      <w:proofErr w:type="spellEnd"/>
+      <w:r>
+        <w:rPr>
+          <w:rFonts w:ascii="Consolas" w:eastAsia="Times New Roman" w:hAnsi="Consolas" w:cs="Times New Roman"/>
+          <w:color w:val="CE9178"/>
+          <w:kern w:val="0"/>
+          <w:sz w:val="21"/>
+          <w:szCs w:val="21"/>
+          <w:lang w:eastAsia="nl-NL"/>
+          <w14:ligatures w14:val="none"/>
+        </w:rPr>
+        <w:t>"</w:t>
+      </w:r>
+      <w:r>
+        <w:rPr>
+          <w:rFonts w:ascii="Consolas" w:eastAsia="Times New Roman" w:hAnsi="Consolas" w:cs="Times New Roman"/>
+          <w:color w:val="CCCCCC"/>
+          <w:kern w:val="0"/>
+          <w:sz w:val="21"/>
+          <w:szCs w:val="21"/>
+          <w:lang w:eastAsia="nl-NL"/>
+          <w14:ligatures w14:val="none"/>
+        </w:rPr>
+        <w:t xml:space="preserve"> }],</w:t>
+      </w:r>
+    </w:p>
+    <w:p>
+      <w:pPr>
+        <w:shd w:val="clear" w:color="auto" w:fill="1F1F1F"/>
+        <w:spacing w:after="0" w:line="285" w:lineRule="atLeast"/>
+        <w:rPr>
+          <w:rFonts w:ascii="Consolas" w:eastAsia="Times New Roman" w:hAnsi="Consolas" w:cs="Times New Roman"/>
+          <w:color w:val="CCCCCC"/>
+          <w:kern w:val="0"/>
+          <w:sz w:val="21"/>
+          <w:szCs w:val="21"/>
+          <w:lang w:eastAsia="nl-NL"/>
+          <w14:ligatures w14:val="none"/>
+        </w:rPr>
+      </w:pPr>
+      <w:r>
+        <w:rPr>
+          <w:rFonts w:ascii="Consolas" w:eastAsia="Times New Roman" w:hAnsi="Consolas" w:cs="Times New Roman"/>
+          <w:color w:val="CCCCCC"/>
+          <w:kern w:val="0"/>
+          <w:sz w:val="21"/>
+          <w:szCs w:val="21"/>
+          <w:lang w:eastAsia="nl-NL"/>
+          <w14:ligatures w14:val="none"/>
+        </w:rPr>
+        <w:t xml:space="preserve">    </w:t>
+      </w:r>
+      <w:r>
+        <w:rPr>
+          <w:rFonts w:ascii="Consolas" w:eastAsia="Times New Roman" w:hAnsi="Consolas" w:cs="Times New Roman"/>
+          <w:color w:val="9CDCFE"/>
+          <w:kern w:val="0"/>
+          <w:sz w:val="21"/>
+          <w:szCs w:val="21"/>
+          <w:lang w:eastAsia="nl-NL"/>
+          <w14:ligatures w14:val="none"/>
+        </w:rPr>
+        <w:t>"</w:t>
+      </w:r>
+      <w:proofErr w:type="spellStart"/>
+      <w:r>
+        <w:rPr>
+          <w:rFonts w:ascii="Consolas" w:eastAsia="Times New Roman" w:hAnsi="Consolas" w:cs="Times New Roman"/>
+          <w:color w:val="9CDCFE"/>
+          <w:kern w:val="0"/>
+          <w:sz w:val="21"/>
+          <w:szCs w:val="21"/>
+          <w:lang w:eastAsia="nl-NL"/>
+          <w14:ligatures w14:val="none"/>
+        </w:rPr>
+        <w:t>directoryname_trips</w:t>
+      </w:r>
+      <w:proofErr w:type="spellEnd"/>
+      <w:r>
+        <w:rPr>
+          <w:rFonts w:ascii="Consolas" w:eastAsia="Times New Roman" w:hAnsi="Consolas" w:cs="Times New Roman"/>
+          <w:color w:val="9CDCFE"/>
+          <w:kern w:val="0"/>
+          <w:sz w:val="21"/>
+          <w:szCs w:val="21"/>
+          <w:lang w:eastAsia="nl-NL"/>
+          <w14:ligatures w14:val="none"/>
+        </w:rPr>
+        <w:t>"</w:t>
+      </w:r>
+      <w:r>
+        <w:rPr>
+          <w:rFonts w:ascii="Consolas" w:eastAsia="Times New Roman" w:hAnsi="Consolas" w:cs="Times New Roman"/>
+          <w:color w:val="CCCCCC"/>
+          <w:kern w:val="0"/>
+          <w:sz w:val="21"/>
+          <w:szCs w:val="21"/>
+          <w:lang w:eastAsia="nl-NL"/>
+          <w14:ligatures w14:val="none"/>
+        </w:rPr>
+        <w:t xml:space="preserve">: </w:t>
+      </w:r>
+      <w:r>
+        <w:rPr>
+          <w:rFonts w:ascii="Consolas" w:eastAsia="Times New Roman" w:hAnsi="Consolas" w:cs="Times New Roman"/>
+          <w:color w:val="CE9178"/>
+          <w:kern w:val="0"/>
+          <w:sz w:val="21"/>
+          <w:szCs w:val="21"/>
+          <w:lang w:eastAsia="nl-NL"/>
+          <w14:ligatures w14:val="none"/>
+        </w:rPr>
+        <w:t>"./import/"</w:t>
+      </w:r>
+      <w:r>
+        <w:rPr>
+          <w:rFonts w:ascii="Consolas" w:eastAsia="Times New Roman" w:hAnsi="Consolas" w:cs="Times New Roman"/>
+          <w:color w:val="CCCCCC"/>
+          <w:kern w:val="0"/>
+          <w:sz w:val="21"/>
+          <w:szCs w:val="21"/>
+          <w:lang w:eastAsia="nl-NL"/>
+          <w14:ligatures w14:val="none"/>
+        </w:rPr>
+        <w:t>,</w:t>
+      </w:r>
+    </w:p>
+    <w:p>
+      <w:pPr>
+        <w:shd w:val="clear" w:color="auto" w:fill="1F1F1F"/>
+        <w:spacing w:after="0" w:line="285" w:lineRule="atLeast"/>
+        <w:rPr>
+          <w:rFonts w:ascii="Consolas" w:eastAsia="Times New Roman" w:hAnsi="Consolas" w:cs="Times New Roman"/>
+          <w:color w:val="CCCCCC"/>
+          <w:kern w:val="0"/>
+          <w:sz w:val="21"/>
+          <w:szCs w:val="21"/>
+          <w:lang w:eastAsia="nl-NL"/>
+          <w14:ligatures w14:val="none"/>
+        </w:rPr>
+      </w:pPr>
+      <w:r>
+        <w:rPr>
+          <w:rFonts w:ascii="Consolas" w:eastAsia="Times New Roman" w:hAnsi="Consolas" w:cs="Times New Roman"/>
+          <w:color w:val="CCCCCC"/>
+          <w:kern w:val="0"/>
+          <w:sz w:val="21"/>
+          <w:szCs w:val="21"/>
+          <w:lang w:eastAsia="nl-NL"/>
+          <w14:ligatures w14:val="none"/>
+        </w:rPr>
+        <w:t xml:space="preserve">    </w:t>
+      </w:r>
+      <w:r>
+        <w:rPr>
+          <w:rFonts w:ascii="Consolas" w:eastAsia="Times New Roman" w:hAnsi="Consolas" w:cs="Times New Roman"/>
+          <w:color w:val="9CDCFE"/>
+          <w:kern w:val="0"/>
+          <w:sz w:val="21"/>
+          <w:szCs w:val="21"/>
+          <w:lang w:eastAsia="nl-NL"/>
+          <w14:ligatures w14:val="none"/>
+        </w:rPr>
+        <w:t>"</w:t>
+      </w:r>
+      <w:proofErr w:type="spellStart"/>
+      <w:r>
+        <w:rPr>
+          <w:rFonts w:ascii="Consolas" w:eastAsia="Times New Roman" w:hAnsi="Consolas" w:cs="Times New Roman"/>
+          <w:color w:val="9CDCFE"/>
+          <w:kern w:val="0"/>
+          <w:sz w:val="21"/>
+          <w:szCs w:val="21"/>
+          <w:lang w:eastAsia="nl-NL"/>
+          <w14:ligatures w14:val="none"/>
+        </w:rPr>
+        <w:t>trip_retention_days</w:t>
+      </w:r>
+      <w:proofErr w:type="spellEnd"/>
+      <w:r>
+        <w:rPr>
+          <w:rFonts w:ascii="Consolas" w:eastAsia="Times New Roman" w:hAnsi="Consolas" w:cs="Times New Roman"/>
+          <w:color w:val="9CDCFE"/>
+          <w:kern w:val="0"/>
+          <w:sz w:val="21"/>
+          <w:szCs w:val="21"/>
+          <w:lang w:eastAsia="nl-NL"/>
+          <w14:ligatures w14:val="none"/>
+        </w:rPr>
+        <w:t>"</w:t>
+      </w:r>
+      <w:r>
+        <w:rPr>
+          <w:rFonts w:ascii="Consolas" w:eastAsia="Times New Roman" w:hAnsi="Consolas" w:cs="Times New Roman"/>
+          <w:color w:val="CCCCCC"/>
+          <w:kern w:val="0"/>
+          <w:sz w:val="21"/>
+          <w:szCs w:val="21"/>
+          <w:lang w:eastAsia="nl-NL"/>
+          <w14:ligatures w14:val="none"/>
+        </w:rPr>
+        <w:t xml:space="preserve">: </w:t>
+      </w:r>
+      <w:r>
+        <w:rPr>
+          <w:rFonts w:ascii="Consolas" w:eastAsia="Times New Roman" w:hAnsi="Consolas" w:cs="Times New Roman"/>
+          <w:color w:val="B5CEA8"/>
+          <w:kern w:val="0"/>
+          <w:sz w:val="21"/>
+          <w:szCs w:val="21"/>
+          <w:lang w:eastAsia="nl-NL"/>
+          <w14:ligatures w14:val="none"/>
+        </w:rPr>
+        <w:t>1</w:t>
+      </w:r>
+      <w:r>
+        <w:rPr>
+          <w:rFonts w:ascii="Consolas" w:eastAsia="Times New Roman" w:hAnsi="Consolas" w:cs="Times New Roman"/>
+          <w:color w:val="CCCCCC"/>
+          <w:kern w:val="0"/>
+          <w:sz w:val="21"/>
+          <w:szCs w:val="21"/>
+          <w:lang w:eastAsia="nl-NL"/>
+          <w14:ligatures w14:val="none"/>
+        </w:rPr>
+        <w:t xml:space="preserve">, </w:t>
+      </w:r>
+    </w:p>
+    <w:p>
+      <w:pPr>
+        <w:shd w:val="clear" w:color="auto" w:fill="1F1F1F"/>
+        <w:spacing w:after="0" w:line="285" w:lineRule="atLeast"/>
+        <w:rPr>
+          <w:rFonts w:ascii="Consolas" w:eastAsia="Times New Roman" w:hAnsi="Consolas" w:cs="Times New Roman"/>
+          <w:color w:val="CCCCCC"/>
+          <w:kern w:val="0"/>
+          <w:sz w:val="21"/>
+          <w:szCs w:val="21"/>
+          <w:lang w:eastAsia="nl-NL"/>
+          <w14:ligatures w14:val="none"/>
+        </w:rPr>
+      </w:pPr>
+      <w:r>
+        <w:rPr>
+          <w:rFonts w:ascii="Consolas" w:eastAsia="Times New Roman" w:hAnsi="Consolas" w:cs="Times New Roman"/>
+          <w:color w:val="CCCCCC"/>
+          <w:kern w:val="0"/>
+          <w:sz w:val="21"/>
+          <w:szCs w:val="21"/>
+          <w:lang w:eastAsia="nl-NL"/>
+          <w14:ligatures w14:val="none"/>
+        </w:rPr>
+        <w:t xml:space="preserve">    </w:t>
+      </w:r>
+      <w:r>
+        <w:rPr>
+          <w:rFonts w:ascii="Consolas" w:eastAsia="Times New Roman" w:hAnsi="Consolas" w:cs="Times New Roman"/>
+          <w:color w:val="9CDCFE"/>
+          <w:kern w:val="0"/>
+          <w:sz w:val="21"/>
+          <w:szCs w:val="21"/>
+          <w:lang w:eastAsia="nl-NL"/>
+          <w14:ligatures w14:val="none"/>
+        </w:rPr>
+        <w:t>"</w:t>
+      </w:r>
+      <w:proofErr w:type="spellStart"/>
+      <w:r>
+        <w:rPr>
+          <w:rFonts w:ascii="Consolas" w:eastAsia="Times New Roman" w:hAnsi="Consolas" w:cs="Times New Roman"/>
+          <w:color w:val="9CDCFE"/>
+          <w:kern w:val="0"/>
+          <w:sz w:val="21"/>
+          <w:szCs w:val="21"/>
+          <w:lang w:eastAsia="nl-NL"/>
+          <w14:ligatures w14:val="none"/>
+        </w:rPr>
+        <w:t>provider_id</w:t>
+      </w:r>
+      <w:proofErr w:type="spellEnd"/>
+      <w:r>
+        <w:rPr>
+          <w:rFonts w:ascii="Consolas" w:eastAsia="Times New Roman" w:hAnsi="Consolas" w:cs="Times New Roman"/>
+          <w:color w:val="9CDCFE"/>
+          <w:kern w:val="0"/>
+          <w:sz w:val="21"/>
+          <w:szCs w:val="21"/>
+          <w:lang w:eastAsia="nl-NL"/>
+          <w14:ligatures w14:val="none"/>
+        </w:rPr>
+        <w:t>"</w:t>
+      </w:r>
+      <w:r>
+        <w:rPr>
+          <w:rFonts w:ascii="Consolas" w:eastAsia="Times New Roman" w:hAnsi="Consolas" w:cs="Times New Roman"/>
+          <w:color w:val="CCCCCC"/>
+          <w:kern w:val="0"/>
+          <w:sz w:val="21"/>
+          <w:szCs w:val="21"/>
+          <w:lang w:eastAsia="nl-NL"/>
+          <w14:ligatures w14:val="none"/>
+        </w:rPr>
+        <w:t xml:space="preserve">: </w:t>
+      </w:r>
+      <w:r>
+        <w:rPr>
+          <w:rFonts w:ascii="Consolas" w:eastAsia="Times New Roman" w:hAnsi="Consolas" w:cs="Times New Roman"/>
+          <w:color w:val="CE9178"/>
+          <w:kern w:val="0"/>
+          <w:sz w:val="21"/>
+          <w:szCs w:val="21"/>
+          <w:lang w:eastAsia="nl-NL"/>
+          <w14:ligatures w14:val="none"/>
+        </w:rPr>
+        <w:t>"02ca099c-3a81-40fb-8d72-3c40c29b2121"</w:t>
+      </w:r>
+    </w:p>
+    <w:p>
+      <w:pPr>
+        <w:shd w:val="clear" w:color="auto" w:fill="1F1F1F"/>
+        <w:spacing w:after="0" w:line="285" w:lineRule="atLeast"/>
+        <w:rPr>
+          <w:rFonts w:ascii="Consolas" w:eastAsia="Times New Roman" w:hAnsi="Consolas" w:cs="Times New Roman"/>
+          <w:color w:val="CCCCCC"/>
+          <w:kern w:val="0"/>
+          <w:sz w:val="21"/>
+          <w:szCs w:val="21"/>
+          <w:lang w:eastAsia="nl-NL"/>
+          <w14:ligatures w14:val="none"/>
+        </w:rPr>
+      </w:pPr>
+      <w:r>
+        <w:rPr>
+          <w:rFonts w:ascii="Consolas" w:eastAsia="Times New Roman" w:hAnsi="Consolas" w:cs="Times New Roman"/>
+          <w:color w:val="CCCCCC"/>
+          <w:kern w:val="0"/>
+          <w:sz w:val="21"/>
+          <w:szCs w:val="21"/>
+          <w:lang w:eastAsia="nl-NL"/>
+          <w14:ligatures w14:val="none"/>
+        </w:rPr>
+        <w:t>}</w:t>
+      </w:r>
+    </w:p>
+    <w:p>
+      <w:pPr>
+        <w:rPr>
+          <w:lang w:val="en-US"/>
+        </w:rPr>
+      </w:pPr>
+    </w:p>
+    <w:p>
+      <w:pPr>
         <w:pStyle w:val="Kop1"/>
         <w:rPr>
           <w:lang w:val="en-US"/>
@@ -834,6 +2169,7 @@
               <w:rPr>
                 <w:lang w:val="en-US"/>
               </w:rPr>
+              <w:lastRenderedPageBreak/>
               <w:t>Allowed_tokens</w:t>
             </w:r>
             <w:proofErr w:type="spellEnd"/>
@@ -880,6 +2216,46 @@
               <w:rPr>
                 <w:lang w:val="en-US"/>
               </w:rPr>
+              <w:t>Blocked_tokens</w:t>
+            </w:r>
+            <w:proofErr w:type="spellEnd"/>
+          </w:p>
+        </w:tc>
+        <w:tc>
+          <w:tcPr>
+            <w:tcW w:w="7791" w:type="dxa"/>
+          </w:tcPr>
+          <w:p>
+            <w:pPr>
+              <w:rPr>
+                <w:lang w:val="en-US"/>
+              </w:rPr>
+            </w:pPr>
+            <w:r>
+              <w:rPr>
+                <w:lang w:val="en-US"/>
+              </w:rPr>
+              <w:t>A list of revoked IDs. You must supply a token to a retrieving party containing an ‘id’ field in the payload.</w:t>
+            </w:r>
+          </w:p>
+        </w:tc>
+      </w:tr>
+      <w:tr>
+        <w:tc>
+          <w:tcPr>
+            <w:tcW w:w="1271" w:type="dxa"/>
+          </w:tcPr>
+          <w:p>
+            <w:pPr>
+              <w:rPr>
+                <w:lang w:val="en-US"/>
+              </w:rPr>
+            </w:pPr>
+            <w:proofErr w:type="spellStart"/>
+            <w:r>
+              <w:rPr>
+                <w:lang w:val="en-US"/>
+              </w:rPr>
               <w:t>Filename_vehicles</w:t>
             </w:r>
             <w:proofErr w:type="spellEnd"/>
@@ -1203,7 +2579,6 @@
         <w:rPr>
           <w:lang w:val="en-US"/>
         </w:rPr>
-        <w:lastRenderedPageBreak/>
         <w:t>We advise to schedule the status-export every 5 minutes, the trips can be exported once a day. If there are changes in the fleet, you must export the vehicles file, to stay consistent</w:t>
       </w:r>
       <w:r>
@@ -1570,6 +2945,7 @@
         <w:rPr>
           <w:lang w:val="en-US"/>
         </w:rPr>
+        <w:lastRenderedPageBreak/>
         <w:t>import statuses</w:t>
       </w:r>
       <w:r>
@@ -2533,6 +3909,18 @@
       <w:contextualSpacing/>
     </w:pPr>
   </w:style>
+  <w:style w:type="character" w:styleId="GevolgdeHyperlink">
+    <w:name w:val="FollowedHyperlink"/>
+    <w:basedOn w:val="Standaardalinea-lettertype"/>
+    <w:uiPriority w:val="99"/>
+    <w:semiHidden/>
+    <w:unhideWhenUsed/>
+    <w:rsid w:val="005F4A73"/>
+    <w:rPr>
+      <w:color w:val="954F72" w:themeColor="followedHyperlink"/>
+      <w:u w:val="single"/>
+    </w:rPr>
+  </w:style>
 </w:styles>
 </file>
 
@@ -2829,4 +4217,10 @@
     </a:ext>
   </a:extLst>
 </a:theme>
+</file>
+
+<file path=docMetadata/LabelInfo.xml><?xml version="1.0" encoding="utf-8"?>
+<clbl:labelList xmlns:clbl="http://schemas.microsoft.com/office/2020/mipLabelMetadata">
+  <clbl:label id="{07174a57-6158-4475-9f62-9d79dd63f0d3}" enabled="1" method="Standard" siteId="{b80d895d-b11e-4195-a87a-5a846c60401a}" contentBits="0" removed="0"/>
+</clbl:labelList>
 </file>
</xml_diff>